<commit_message>
Backup Problem sets for Nov 16
</commit_message>
<xml_diff>
--- a/Geometry/3-Analytic-Geometry/1117HW-Alg_Linear-Functions.docx
+++ b/Geometry/3-Analytic-Geometry/1117HW-Alg_Linear-Functions.docx
@@ -1,6 +1,6 @@
 
 <file path=word/document.xml><?xml version="1.0" encoding="utf-8"?>
-<w:document xmlns:wpc="http://schemas.microsoft.com/office/word/2010/wordprocessingCanvas" xmlns:mo="http://schemas.microsoft.com/office/mac/office/2008/main" xmlns:mc="http://schemas.openxmlformats.org/markup-compatibility/2006" xmlns:mv="urn:schemas-microsoft-com:mac:vml" xmlns:o="urn:schemas-microsoft-com:office:office" xmlns:r="http://schemas.openxmlformats.org/officeDocument/2006/relationships" xmlns:m="http://schemas.openxmlformats.org/officeDocument/2006/math" xmlns:v="urn:schemas-microsoft-com:vml" xmlns:wp14="http://schemas.microsoft.com/office/word/2010/wordprocessingDrawing" xmlns:wp="http://schemas.openxmlformats.org/drawingml/2006/wordprocessingDrawing" xmlns:w10="urn:schemas-microsoft-com:office:word" xmlns:w="http://schemas.openxmlformats.org/wordprocessingml/2006/main" xmlns:w14="http://schemas.microsoft.com/office/word/2010/wordml" xmlns:w15="http://schemas.microsoft.com/office/word/2012/wordml" xmlns:wpg="http://schemas.microsoft.com/office/word/2010/wordprocessingGroup" xmlns:wpi="http://schemas.microsoft.com/office/word/2010/wordprocessingInk" xmlns:wne="http://schemas.microsoft.com/office/word/2006/wordml" xmlns:wps="http://schemas.microsoft.com/office/word/2010/wordprocessingShape" mc:Ignorable="w14 w15 wp14">
+<w:document xmlns:wpc="http://schemas.microsoft.com/office/word/2010/wordprocessingCanvas" xmlns:cx="http://schemas.microsoft.com/office/drawing/2014/chartex" xmlns:cx1="http://schemas.microsoft.com/office/drawing/2015/9/8/chartex" xmlns:cx2="http://schemas.microsoft.com/office/drawing/2015/10/21/chartex" xmlns:cx3="http://schemas.microsoft.com/office/drawing/2016/5/9/chartex" xmlns:cx4="http://schemas.microsoft.com/office/drawing/2016/5/10/chartex" xmlns:cx5="http://schemas.microsoft.com/office/drawing/2016/5/11/chartex" xmlns:cx6="http://schemas.microsoft.com/office/drawing/2016/5/12/chartex" xmlns:cx7="http://schemas.microsoft.com/office/drawing/2016/5/13/chartex" xmlns:cx8="http://schemas.microsoft.com/office/drawing/2016/5/14/chartex" xmlns:mc="http://schemas.openxmlformats.org/markup-compatibility/2006" xmlns:aink="http://schemas.microsoft.com/office/drawing/2016/ink" xmlns:am3d="http://schemas.microsoft.com/office/drawing/2017/model3d" xmlns:o="urn:schemas-microsoft-com:office:office" xmlns:r="http://schemas.openxmlformats.org/officeDocument/2006/relationships" xmlns:m="http://schemas.openxmlformats.org/officeDocument/2006/math" xmlns:v="urn:schemas-microsoft-com:vml" xmlns:wp14="http://schemas.microsoft.com/office/word/2010/wordprocessingDrawing" xmlns:wp="http://schemas.openxmlformats.org/drawingml/2006/wordprocessingDrawing" xmlns:w10="urn:schemas-microsoft-com:office:word" xmlns:w="http://schemas.openxmlformats.org/wordprocessingml/2006/main" xmlns:w14="http://schemas.microsoft.com/office/word/2010/wordml" xmlns:w15="http://schemas.microsoft.com/office/word/2012/wordml" xmlns:w16cid="http://schemas.microsoft.com/office/word/2016/wordml/cid" xmlns:w16se="http://schemas.microsoft.com/office/word/2015/wordml/symex" xmlns:wpg="http://schemas.microsoft.com/office/word/2010/wordprocessingGroup" xmlns:wpi="http://schemas.microsoft.com/office/word/2010/wordprocessingInk" xmlns:wne="http://schemas.microsoft.com/office/word/2006/wordml" xmlns:wps="http://schemas.microsoft.com/office/word/2010/wordprocessingShape" mc:Ignorable="w14 w15 w16se w16cid wp14">
   <w:body>
     <w:p>
       <w:pPr>
@@ -446,7 +446,7 @@
                     </a:ln>
                     <a:extLst>
                       <a:ext uri="{FAA26D3D-D897-4be2-8F04-BA451C77F1D7}">
-                        <ma14:placeholderFlag xmlns:ma14="http://schemas.microsoft.com/office/mac/drawingml/2011/main"/>
+                        <ma14:placeholderFlag xmlns:ma14="http://schemas.microsoft.com/office/mac/drawingml/2011/main" xmlns:w="http://schemas.openxmlformats.org/wordprocessingml/2006/main" xmlns:w10="urn:schemas-microsoft-com:office:word" xmlns:v="urn:schemas-microsoft-com:vml" xmlns:o="urn:schemas-microsoft-com:office:office" xmlns:mv="urn:schemas-microsoft-com:mac:vml" xmlns:mo="http://schemas.microsoft.com/office/mac/office/2008/main" xmlns=""/>
                       </a:ext>
                     </a:extLst>
                   </pic:spPr>
@@ -1352,7 +1352,7 @@
                     </a:ln>
                     <a:extLst>
                       <a:ext uri="{FAA26D3D-D897-4be2-8F04-BA451C77F1D7}">
-                        <ma14:placeholderFlag xmlns:ma14="http://schemas.microsoft.com/office/mac/drawingml/2011/main"/>
+                        <ma14:placeholderFlag xmlns:ma14="http://schemas.microsoft.com/office/mac/drawingml/2011/main" xmlns:w="http://schemas.openxmlformats.org/wordprocessingml/2006/main" xmlns:w10="urn:schemas-microsoft-com:office:word" xmlns:v="urn:schemas-microsoft-com:vml" xmlns:o="urn:schemas-microsoft-com:office:office" xmlns:mv="urn:schemas-microsoft-com:mac:vml" xmlns:mo="http://schemas.microsoft.com/office/mac/office/2008/main" xmlns=""/>
                       </a:ext>
                     </a:extLst>
                   </pic:spPr>
@@ -1468,24 +1468,22 @@
     </w:p>
     <w:p>
       <w:pPr>
-        <w:keepLines/>
-        <w:tabs>
-          <w:tab w:val="right" w:pos="-180"/>
-          <w:tab w:val="left" w:pos="0"/>
-        </w:tabs>
-        <w:suppressAutoHyphens/>
-        <w:autoSpaceDE w:val="0"/>
-        <w:autoSpaceDN w:val="0"/>
-        <w:adjustRightInd w:val="0"/>
-        <w:spacing w:after="0" w:line="240" w:lineRule="auto"/>
-        <w:ind w:right="720"/>
-        <w:rPr>
-          <w:rFonts w:ascii="Times New Roman" w:hAnsi="Times New Roman" w:cs="Times New Roman"/>
-          <w:color w:val="000000"/>
-          <w:sz w:val="24"/>
-          <w:szCs w:val="24"/>
-        </w:rPr>
-      </w:pPr>
+        <w:rPr>
+          <w:rFonts w:ascii="Times New Roman" w:hAnsi="Times New Roman" w:cs="Times New Roman"/>
+          <w:color w:val="000000"/>
+          <w:sz w:val="24"/>
+          <w:szCs w:val="24"/>
+        </w:rPr>
+      </w:pPr>
+      <w:r>
+        <w:rPr>
+          <w:rFonts w:ascii="Times New Roman" w:hAnsi="Times New Roman" w:cs="Times New Roman"/>
+          <w:color w:val="000000"/>
+          <w:sz w:val="24"/>
+          <w:szCs w:val="24"/>
+        </w:rPr>
+        <w:br w:type="page"/>
+      </w:r>
     </w:p>
     <w:p>
       <w:pPr>
@@ -1509,14 +1507,34 @@
       </w:pPr>
       <w:bookmarkStart w:id="0" w:name="_GoBack"/>
       <w:bookmarkEnd w:id="0"/>
-      <w:r>
-        <w:rPr>
-          <w:rFonts w:ascii="Times New Roman" w:hAnsi="Times New Roman" w:cs="Times New Roman"/>
-          <w:color w:val="000000"/>
-          <w:sz w:val="24"/>
-          <w:szCs w:val="24"/>
-        </w:rPr>
-        <w:lastRenderedPageBreak/>
+    </w:p>
+    <w:p>
+      <w:pPr>
+        <w:keepLines/>
+        <w:tabs>
+          <w:tab w:val="right" w:pos="-180"/>
+          <w:tab w:val="left" w:pos="0"/>
+        </w:tabs>
+        <w:suppressAutoHyphens/>
+        <w:autoSpaceDE w:val="0"/>
+        <w:autoSpaceDN w:val="0"/>
+        <w:adjustRightInd w:val="0"/>
+        <w:spacing w:after="0" w:line="240" w:lineRule="auto"/>
+        <w:ind w:right="720"/>
+        <w:rPr>
+          <w:rFonts w:ascii="Times New Roman" w:hAnsi="Times New Roman" w:cs="Times New Roman"/>
+          <w:color w:val="000000"/>
+          <w:sz w:val="24"/>
+          <w:szCs w:val="24"/>
+        </w:rPr>
+      </w:pPr>
+      <w:r>
+        <w:rPr>
+          <w:rFonts w:ascii="Times New Roman" w:hAnsi="Times New Roman" w:cs="Times New Roman"/>
+          <w:color w:val="000000"/>
+          <w:sz w:val="24"/>
+          <w:szCs w:val="24"/>
+        </w:rPr>
         <w:t xml:space="preserve">4. </w:t>
       </w:r>
       <w:r>
@@ -2210,7 +2228,7 @@
                     </a:ln>
                     <a:extLst>
                       <a:ext uri="{FAA26D3D-D897-4be2-8F04-BA451C77F1D7}">
-                        <ma14:placeholderFlag xmlns:ma14="http://schemas.microsoft.com/office/mac/drawingml/2011/main"/>
+                        <ma14:placeholderFlag xmlns:ma14="http://schemas.microsoft.com/office/mac/drawingml/2011/main" xmlns:w="http://schemas.openxmlformats.org/wordprocessingml/2006/main" xmlns:w10="urn:schemas-microsoft-com:office:word" xmlns:v="urn:schemas-microsoft-com:vml" xmlns:o="urn:schemas-microsoft-com:office:office" xmlns:mv="urn:schemas-microsoft-com:mac:vml" xmlns:mo="http://schemas.microsoft.com/office/mac/office/2008/main" xmlns=""/>
                       </a:ext>
                     </a:extLst>
                   </pic:spPr>
@@ -4576,7 +4594,7 @@
 </file>
 
 <file path=word/endnotes.xml><?xml version="1.0" encoding="utf-8"?>
-<w:endnotes xmlns:wpc="http://schemas.microsoft.com/office/word/2010/wordprocessingCanvas" xmlns:mo="http://schemas.microsoft.com/office/mac/office/2008/main" xmlns:mc="http://schemas.openxmlformats.org/markup-compatibility/2006" xmlns:mv="urn:schemas-microsoft-com:mac:vml" xmlns:o="urn:schemas-microsoft-com:office:office" xmlns:r="http://schemas.openxmlformats.org/officeDocument/2006/relationships" xmlns:m="http://schemas.openxmlformats.org/officeDocument/2006/math" xmlns:v="urn:schemas-microsoft-com:vml" xmlns:wp14="http://schemas.microsoft.com/office/word/2010/wordprocessingDrawing" xmlns:wp="http://schemas.openxmlformats.org/drawingml/2006/wordprocessingDrawing" xmlns:w10="urn:schemas-microsoft-com:office:word" xmlns:w="http://schemas.openxmlformats.org/wordprocessingml/2006/main" xmlns:w14="http://schemas.microsoft.com/office/word/2010/wordml" xmlns:w15="http://schemas.microsoft.com/office/word/2012/wordml" xmlns:wpg="http://schemas.microsoft.com/office/word/2010/wordprocessingGroup" xmlns:wpi="http://schemas.microsoft.com/office/word/2010/wordprocessingInk" xmlns:wne="http://schemas.microsoft.com/office/word/2006/wordml" xmlns:wps="http://schemas.microsoft.com/office/word/2010/wordprocessingShape" mc:Ignorable="w14 w15 wp14">
+<w:endnotes xmlns:wpc="http://schemas.microsoft.com/office/word/2010/wordprocessingCanvas" xmlns:cx="http://schemas.microsoft.com/office/drawing/2014/chartex" xmlns:cx1="http://schemas.microsoft.com/office/drawing/2015/9/8/chartex" xmlns:cx2="http://schemas.microsoft.com/office/drawing/2015/10/21/chartex" xmlns:cx3="http://schemas.microsoft.com/office/drawing/2016/5/9/chartex" xmlns:cx4="http://schemas.microsoft.com/office/drawing/2016/5/10/chartex" xmlns:cx5="http://schemas.microsoft.com/office/drawing/2016/5/11/chartex" xmlns:cx6="http://schemas.microsoft.com/office/drawing/2016/5/12/chartex" xmlns:cx7="http://schemas.microsoft.com/office/drawing/2016/5/13/chartex" xmlns:cx8="http://schemas.microsoft.com/office/drawing/2016/5/14/chartex" xmlns:mc="http://schemas.openxmlformats.org/markup-compatibility/2006" xmlns:aink="http://schemas.microsoft.com/office/drawing/2016/ink" xmlns:am3d="http://schemas.microsoft.com/office/drawing/2017/model3d" xmlns:o="urn:schemas-microsoft-com:office:office" xmlns:r="http://schemas.openxmlformats.org/officeDocument/2006/relationships" xmlns:m="http://schemas.openxmlformats.org/officeDocument/2006/math" xmlns:v="urn:schemas-microsoft-com:vml" xmlns:wp14="http://schemas.microsoft.com/office/word/2010/wordprocessingDrawing" xmlns:wp="http://schemas.openxmlformats.org/drawingml/2006/wordprocessingDrawing" xmlns:w10="urn:schemas-microsoft-com:office:word" xmlns:w="http://schemas.openxmlformats.org/wordprocessingml/2006/main" xmlns:w14="http://schemas.microsoft.com/office/word/2010/wordml" xmlns:w15="http://schemas.microsoft.com/office/word/2012/wordml" xmlns:w16cid="http://schemas.microsoft.com/office/word/2016/wordml/cid" xmlns:w16se="http://schemas.microsoft.com/office/word/2015/wordml/symex" xmlns:wpg="http://schemas.microsoft.com/office/word/2010/wordprocessingGroup" xmlns:wpi="http://schemas.microsoft.com/office/word/2010/wordprocessingInk" xmlns:wne="http://schemas.microsoft.com/office/word/2006/wordml" xmlns:wps="http://schemas.microsoft.com/office/word/2010/wordprocessingShape" mc:Ignorable="w14 w15 w16se w16cid wp14">
   <w:endnote w:type="separator" w:id="-1">
     <w:p>
       <w:pPr>
@@ -4601,7 +4619,7 @@
 </file>
 
 <file path=word/footnotes.xml><?xml version="1.0" encoding="utf-8"?>
-<w:footnotes xmlns:wpc="http://schemas.microsoft.com/office/word/2010/wordprocessingCanvas" xmlns:mo="http://schemas.microsoft.com/office/mac/office/2008/main" xmlns:mc="http://schemas.openxmlformats.org/markup-compatibility/2006" xmlns:mv="urn:schemas-microsoft-com:mac:vml" xmlns:o="urn:schemas-microsoft-com:office:office" xmlns:r="http://schemas.openxmlformats.org/officeDocument/2006/relationships" xmlns:m="http://schemas.openxmlformats.org/officeDocument/2006/math" xmlns:v="urn:schemas-microsoft-com:vml" xmlns:wp14="http://schemas.microsoft.com/office/word/2010/wordprocessingDrawing" xmlns:wp="http://schemas.openxmlformats.org/drawingml/2006/wordprocessingDrawing" xmlns:w10="urn:schemas-microsoft-com:office:word" xmlns:w="http://schemas.openxmlformats.org/wordprocessingml/2006/main" xmlns:w14="http://schemas.microsoft.com/office/word/2010/wordml" xmlns:w15="http://schemas.microsoft.com/office/word/2012/wordml" xmlns:wpg="http://schemas.microsoft.com/office/word/2010/wordprocessingGroup" xmlns:wpi="http://schemas.microsoft.com/office/word/2010/wordprocessingInk" xmlns:wne="http://schemas.microsoft.com/office/word/2006/wordml" xmlns:wps="http://schemas.microsoft.com/office/word/2010/wordprocessingShape" mc:Ignorable="w14 w15 wp14">
+<w:footnotes xmlns:wpc="http://schemas.microsoft.com/office/word/2010/wordprocessingCanvas" xmlns:cx="http://schemas.microsoft.com/office/drawing/2014/chartex" xmlns:cx1="http://schemas.microsoft.com/office/drawing/2015/9/8/chartex" xmlns:cx2="http://schemas.microsoft.com/office/drawing/2015/10/21/chartex" xmlns:cx3="http://schemas.microsoft.com/office/drawing/2016/5/9/chartex" xmlns:cx4="http://schemas.microsoft.com/office/drawing/2016/5/10/chartex" xmlns:cx5="http://schemas.microsoft.com/office/drawing/2016/5/11/chartex" xmlns:cx6="http://schemas.microsoft.com/office/drawing/2016/5/12/chartex" xmlns:cx7="http://schemas.microsoft.com/office/drawing/2016/5/13/chartex" xmlns:cx8="http://schemas.microsoft.com/office/drawing/2016/5/14/chartex" xmlns:mc="http://schemas.openxmlformats.org/markup-compatibility/2006" xmlns:aink="http://schemas.microsoft.com/office/drawing/2016/ink" xmlns:am3d="http://schemas.microsoft.com/office/drawing/2017/model3d" xmlns:o="urn:schemas-microsoft-com:office:office" xmlns:r="http://schemas.openxmlformats.org/officeDocument/2006/relationships" xmlns:m="http://schemas.openxmlformats.org/officeDocument/2006/math" xmlns:v="urn:schemas-microsoft-com:vml" xmlns:wp14="http://schemas.microsoft.com/office/word/2010/wordprocessingDrawing" xmlns:wp="http://schemas.openxmlformats.org/drawingml/2006/wordprocessingDrawing" xmlns:w10="urn:schemas-microsoft-com:office:word" xmlns:w="http://schemas.openxmlformats.org/wordprocessingml/2006/main" xmlns:w14="http://schemas.microsoft.com/office/word/2010/wordml" xmlns:w15="http://schemas.microsoft.com/office/word/2012/wordml" xmlns:w16cid="http://schemas.microsoft.com/office/word/2016/wordml/cid" xmlns:w16se="http://schemas.microsoft.com/office/word/2015/wordml/symex" xmlns:wpg="http://schemas.microsoft.com/office/word/2010/wordprocessingGroup" xmlns:wpi="http://schemas.microsoft.com/office/word/2010/wordprocessingInk" xmlns:wne="http://schemas.microsoft.com/office/word/2006/wordml" xmlns:wps="http://schemas.microsoft.com/office/word/2010/wordprocessingShape" mc:Ignorable="w14 w15 w16se w16cid wp14">
   <w:footnote w:type="separator" w:id="-1">
     <w:p>
       <w:pPr>
@@ -4626,7 +4644,7 @@
 </file>
 
 <file path=word/header1.xml><?xml version="1.0" encoding="utf-8"?>
-<w:hdr xmlns:wpc="http://schemas.microsoft.com/office/word/2010/wordprocessingCanvas" xmlns:mo="http://schemas.microsoft.com/office/mac/office/2008/main" xmlns:mc="http://schemas.openxmlformats.org/markup-compatibility/2006" xmlns:mv="urn:schemas-microsoft-com:mac:vml" xmlns:o="urn:schemas-microsoft-com:office:office" xmlns:r="http://schemas.openxmlformats.org/officeDocument/2006/relationships" xmlns:m="http://schemas.openxmlformats.org/officeDocument/2006/math" xmlns:v="urn:schemas-microsoft-com:vml" xmlns:wp14="http://schemas.microsoft.com/office/word/2010/wordprocessingDrawing" xmlns:wp="http://schemas.openxmlformats.org/drawingml/2006/wordprocessingDrawing" xmlns:w10="urn:schemas-microsoft-com:office:word" xmlns:w="http://schemas.openxmlformats.org/wordprocessingml/2006/main" xmlns:w14="http://schemas.microsoft.com/office/word/2010/wordml" xmlns:w15="http://schemas.microsoft.com/office/word/2012/wordml" xmlns:wpg="http://schemas.microsoft.com/office/word/2010/wordprocessingGroup" xmlns:wpi="http://schemas.microsoft.com/office/word/2010/wordprocessingInk" xmlns:wne="http://schemas.microsoft.com/office/word/2006/wordml" xmlns:wps="http://schemas.microsoft.com/office/word/2010/wordprocessingShape" mc:Ignorable="w14 w15 wp14">
+<w:hdr xmlns:wpc="http://schemas.microsoft.com/office/word/2010/wordprocessingCanvas" xmlns:cx="http://schemas.microsoft.com/office/drawing/2014/chartex" xmlns:cx1="http://schemas.microsoft.com/office/drawing/2015/9/8/chartex" xmlns:cx2="http://schemas.microsoft.com/office/drawing/2015/10/21/chartex" xmlns:cx3="http://schemas.microsoft.com/office/drawing/2016/5/9/chartex" xmlns:cx4="http://schemas.microsoft.com/office/drawing/2016/5/10/chartex" xmlns:cx5="http://schemas.microsoft.com/office/drawing/2016/5/11/chartex" xmlns:cx6="http://schemas.microsoft.com/office/drawing/2016/5/12/chartex" xmlns:cx7="http://schemas.microsoft.com/office/drawing/2016/5/13/chartex" xmlns:cx8="http://schemas.microsoft.com/office/drawing/2016/5/14/chartex" xmlns:mc="http://schemas.openxmlformats.org/markup-compatibility/2006" xmlns:aink="http://schemas.microsoft.com/office/drawing/2016/ink" xmlns:am3d="http://schemas.microsoft.com/office/drawing/2017/model3d" xmlns:o="urn:schemas-microsoft-com:office:office" xmlns:r="http://schemas.openxmlformats.org/officeDocument/2006/relationships" xmlns:m="http://schemas.openxmlformats.org/officeDocument/2006/math" xmlns:v="urn:schemas-microsoft-com:vml" xmlns:wp14="http://schemas.microsoft.com/office/word/2010/wordprocessingDrawing" xmlns:wp="http://schemas.openxmlformats.org/drawingml/2006/wordprocessingDrawing" xmlns:w10="urn:schemas-microsoft-com:office:word" xmlns:w="http://schemas.openxmlformats.org/wordprocessingml/2006/main" xmlns:w14="http://schemas.microsoft.com/office/word/2010/wordml" xmlns:w15="http://schemas.microsoft.com/office/word/2012/wordml" xmlns:w16cid="http://schemas.microsoft.com/office/word/2016/wordml/cid" xmlns:w16se="http://schemas.microsoft.com/office/word/2015/wordml/symex" xmlns:wpg="http://schemas.microsoft.com/office/word/2010/wordprocessingGroup" xmlns:wpi="http://schemas.microsoft.com/office/word/2010/wordprocessingInk" xmlns:wne="http://schemas.microsoft.com/office/word/2006/wordml" xmlns:wps="http://schemas.microsoft.com/office/word/2010/wordprocessingShape" mc:Ignorable="w14 w15 w16se w16cid wp14">
   <w:p>
     <w:pPr>
       <w:tabs>
@@ -4662,7 +4680,25 @@
         <w:sz w:val="24"/>
         <w:szCs w:val="24"/>
       </w:rPr>
-      <w:t xml:space="preserve">r. Huson / </w:t>
+      <w:t xml:space="preserve">r. </w:t>
+    </w:r>
+    <w:proofErr w:type="spellStart"/>
+    <w:r>
+      <w:rPr>
+        <w:rFonts w:ascii="Times New Roman" w:hAnsi="Times New Roman" w:cs="Times New Roman"/>
+        <w:sz w:val="24"/>
+        <w:szCs w:val="24"/>
+      </w:rPr>
+      <w:t>Huson</w:t>
+    </w:r>
+    <w:proofErr w:type="spellEnd"/>
+    <w:r>
+      <w:rPr>
+        <w:rFonts w:ascii="Times New Roman" w:hAnsi="Times New Roman" w:cs="Times New Roman"/>
+        <w:sz w:val="24"/>
+        <w:szCs w:val="24"/>
+      </w:rPr>
+      <w:t xml:space="preserve"> / </w:t>
     </w:r>
     <w:r>
       <w:rPr>
@@ -4670,7 +4706,7 @@
         <w:sz w:val="24"/>
         <w:szCs w:val="24"/>
       </w:rPr>
-      <w:t>11.2 Geometry</w:t>
+      <w:t>Geometry</w:t>
     </w:r>
     <w:r>
       <w:rPr>
@@ -4715,7 +4751,7 @@
         <w:sz w:val="24"/>
         <w:szCs w:val="24"/>
       </w:rPr>
-      <w:t>November 17</w:t>
+      <w:t>November 1</w:t>
     </w:r>
     <w:r>
       <w:rPr>
@@ -4723,14 +4759,30 @@
         <w:sz w:val="24"/>
         <w:szCs w:val="24"/>
       </w:rPr>
-      <w:t>, 2016</w:t>
+      <w:t>6</w:t>
+    </w:r>
+    <w:r>
+      <w:rPr>
+        <w:rFonts w:ascii="Times New Roman" w:hAnsi="Times New Roman" w:cs="Times New Roman"/>
+        <w:sz w:val="24"/>
+        <w:szCs w:val="24"/>
+      </w:rPr>
+      <w:t>, 201</w:t>
+    </w:r>
+    <w:r>
+      <w:rPr>
+        <w:rFonts w:ascii="Times New Roman" w:hAnsi="Times New Roman" w:cs="Times New Roman"/>
+        <w:sz w:val="24"/>
+        <w:szCs w:val="24"/>
+      </w:rPr>
+      <w:t>8</w:t>
     </w:r>
   </w:p>
 </w:hdr>
 </file>
 
 <file path=word/styles.xml><?xml version="1.0" encoding="utf-8"?>
-<w:styles xmlns:mc="http://schemas.openxmlformats.org/markup-compatibility/2006" xmlns:r="http://schemas.openxmlformats.org/officeDocument/2006/relationships" xmlns:w="http://schemas.openxmlformats.org/wordprocessingml/2006/main" xmlns:w14="http://schemas.microsoft.com/office/word/2010/wordml" xmlns:w15="http://schemas.microsoft.com/office/word/2012/wordml" mc:Ignorable="w14 w15">
+<w:styles xmlns:mc="http://schemas.openxmlformats.org/markup-compatibility/2006" xmlns:r="http://schemas.openxmlformats.org/officeDocument/2006/relationships" xmlns:w="http://schemas.openxmlformats.org/wordprocessingml/2006/main" xmlns:w14="http://schemas.microsoft.com/office/word/2010/wordml" xmlns:w15="http://schemas.microsoft.com/office/word/2012/wordml" xmlns:w16cid="http://schemas.microsoft.com/office/word/2016/wordml/cid" xmlns:w16se="http://schemas.microsoft.com/office/word/2015/wordml/symex" mc:Ignorable="w14 w15 w16se w16cid">
   <w:docDefaults>
     <w:rPrDefault>
       <w:rPr>
@@ -4746,7 +4798,7 @@
       </w:pPr>
     </w:pPrDefault>
   </w:docDefaults>
-  <w:latentStyles w:defLockedState="0" w:defUIPriority="99" w:defSemiHidden="0" w:defUnhideWhenUsed="0" w:defQFormat="0" w:count="382">
+  <w:latentStyles w:defLockedState="0" w:defUIPriority="99" w:defSemiHidden="0" w:defUnhideWhenUsed="0" w:defQFormat="0" w:count="375">
     <w:lsdException w:name="Normal" w:uiPriority="0" w:qFormat="1"/>
     <w:lsdException w:name="heading 1" w:uiPriority="9" w:qFormat="1"/>
     <w:lsdException w:name="heading 2" w:semiHidden="1" w:uiPriority="9" w:unhideWhenUsed="1" w:qFormat="1"/>

</xml_diff>